<commit_message>
Updates for final "Checkpoint 1" submission
</commit_message>
<xml_diff>
--- a/forestcover_1.docx
+++ b/forestcover_1.docx
@@ -1014,534 +1014,114 @@
     </w:p>
     <w:p>
       <w:pPr>
-        <w:pStyle w:val="BodyText"/>
-      </w:pPr>
-      <w:r>
-        <w:t xml:space="preserve">To check the data quality, we first reviewed summary statistical measurements for each variable. None of the variables have missing values, and the range of values for each metric seems reasonable (no unexpected negative or zero-value measurements).</w:t>
-      </w:r>
-    </w:p>
-    <w:p>
-      <w:pPr>
-        <w:pStyle w:val="Heading3"/>
-      </w:pPr>
-      <w:bookmarkStart w:id="28" w:name="numeric-variables"/>
-      <w:bookmarkEnd w:id="28"/>
-      <w:r>
-        <w:t xml:space="preserve">Numeric variables</w:t>
-      </w:r>
-    </w:p>
-    <w:p>
-      <w:pPr>
-        <w:pStyle w:val="FirstParagraph"/>
-      </w:pPr>
-      <w:r>
-        <w:t xml:space="preserve">To check for possible outliers and data distribution, we created density plots and boxplots broken out by forest cover class for each numeric variable, as shown in Figures 3 and 4. Elevation has a relatively normal distribution across all tree types, whereas other variables do not. The right-skewed variables (Horizontal Distance to Hydrology, Vertical Distance to Hydrology, and Horizontal Distance to Firepoints) and the left-skewed variables (Hillshade at 9am and Hillshade at Noon) may need to undergo transformations for any modeling procedures that assume normality for the predictor variables. Aspect is a unique variable in that it shows a bimodal distribution.</w:t>
-      </w:r>
-    </w:p>
-    <w:p>
-      <w:pPr>
-        <w:pStyle w:val="BodyText"/>
-      </w:pPr>
-      <w:r>
-        <w:t xml:space="preserve">Elevation appears to be the most differentiating numeric variable across forest cover types, which makes it an especially good candidate for inclusion in our models.</w:t>
-      </w:r>
-    </w:p>
-    <w:p>
-      <w:pPr>
-        <w:pStyle w:val="SourceCode"/>
-      </w:pPr>
-      <w:r>
-        <w:rPr>
-          <w:rStyle w:val="CommentTok"/>
-        </w:rPr>
-        <w:t xml:space="preserve"># create density plot</w:t>
-      </w:r>
-      <w:r>
-        <w:br w:type="textWrapping"/>
-      </w:r>
-      <w:r>
-        <w:rPr>
-          <w:rStyle w:val="KeywordTok"/>
-        </w:rPr>
-        <w:t xml:space="preserve">require</w:t>
-      </w:r>
-      <w:r>
-        <w:rPr>
-          <w:rStyle w:val="NormalTok"/>
-        </w:rPr>
-        <w:t xml:space="preserve">(captioner)</w:t>
-      </w:r>
-    </w:p>
-    <w:p>
-      <w:pPr>
-        <w:pStyle w:val="SourceCode"/>
-      </w:pPr>
-      <w:r>
-        <w:rPr>
-          <w:rStyle w:val="VerbatimChar"/>
-        </w:rPr>
-        <w:t xml:space="preserve">## Loading required package: captioner</w:t>
-      </w:r>
-    </w:p>
-    <w:p>
-      <w:pPr>
-        <w:pStyle w:val="SourceCode"/>
-      </w:pPr>
-      <w:r>
-        <w:rPr>
-          <w:rStyle w:val="NormalTok"/>
-        </w:rPr>
-        <w:t xml:space="preserve">fig_nums&lt;-</w:t>
-      </w:r>
-      <w:r>
-        <w:rPr>
-          <w:rStyle w:val="KeywordTok"/>
-        </w:rPr>
-        <w:t xml:space="preserve">captioner</w:t>
-      </w:r>
-      <w:r>
-        <w:rPr>
-          <w:rStyle w:val="NormalTok"/>
-        </w:rPr>
-        <w:t xml:space="preserve">(</w:t>
-      </w:r>
-      <w:r>
-        <w:rPr>
-          <w:rStyle w:val="DataTypeTok"/>
-        </w:rPr>
-        <w:t xml:space="preserve">prefix =</w:t>
-      </w:r>
-      <w:r>
-        <w:rPr>
-          <w:rStyle w:val="NormalTok"/>
-        </w:rPr>
-        <w:t xml:space="preserve"> </w:t>
-      </w:r>
-      <w:r>
-        <w:rPr>
-          <w:rStyle w:val="StringTok"/>
-        </w:rPr>
-        <w:t xml:space="preserve">"Figure"</w:t>
-      </w:r>
-      <w:r>
-        <w:rPr>
-          <w:rStyle w:val="NormalTok"/>
-        </w:rPr>
-        <w:t xml:space="preserve">)</w:t>
-      </w:r>
-      <w:r>
-        <w:br w:type="textWrapping"/>
-      </w:r>
-      <w:r>
-        <w:rPr>
-          <w:rStyle w:val="NormalTok"/>
-        </w:rPr>
-        <w:t xml:space="preserve">tab_nums&lt;-</w:t>
-      </w:r>
-      <w:r>
-        <w:rPr>
-          <w:rStyle w:val="KeywordTok"/>
-        </w:rPr>
-        <w:t xml:space="preserve">captioner</w:t>
-      </w:r>
-      <w:r>
-        <w:rPr>
-          <w:rStyle w:val="NormalTok"/>
-        </w:rPr>
-        <w:t xml:space="preserve">(</w:t>
-      </w:r>
-      <w:r>
-        <w:rPr>
-          <w:rStyle w:val="DataTypeTok"/>
-        </w:rPr>
-        <w:t xml:space="preserve">prefix =</w:t>
-      </w:r>
-      <w:r>
-        <w:rPr>
-          <w:rStyle w:val="NormalTok"/>
-        </w:rPr>
-        <w:t xml:space="preserve"> </w:t>
-      </w:r>
-      <w:r>
-        <w:rPr>
-          <w:rStyle w:val="StringTok"/>
-        </w:rPr>
-        <w:t xml:space="preserve">"Table"</w:t>
-      </w:r>
-      <w:r>
-        <w:rPr>
-          <w:rStyle w:val="NormalTok"/>
-        </w:rPr>
-        <w:t xml:space="preserve">)</w:t>
-      </w:r>
-      <w:r>
-        <w:br w:type="textWrapping"/>
-      </w:r>
-      <w:r>
-        <w:rPr>
-          <w:rStyle w:val="NormalTok"/>
-        </w:rPr>
-        <w:t xml:space="preserve">p=</w:t>
-      </w:r>
-      <w:r>
-        <w:rPr>
-          <w:rStyle w:val="KeywordTok"/>
-        </w:rPr>
-        <w:t xml:space="preserve">list</w:t>
-      </w:r>
-      <w:r>
-        <w:rPr>
-          <w:rStyle w:val="NormalTok"/>
-        </w:rPr>
-        <w:t xml:space="preserve">()</w:t>
-      </w:r>
-      <w:r>
-        <w:br w:type="textWrapping"/>
-      </w:r>
-      <w:r>
-        <w:rPr>
-          <w:rStyle w:val="NormalTok"/>
-        </w:rPr>
-        <w:t xml:space="preserve">for(i in </w:t>
-      </w:r>
-      <w:r>
-        <w:rPr>
-          <w:rStyle w:val="DecValTok"/>
-        </w:rPr>
-        <w:t xml:space="preserve">1</w:t>
-      </w:r>
-      <w:r>
-        <w:rPr>
-          <w:rStyle w:val="NormalTok"/>
-        </w:rPr>
-        <w:t xml:space="preserve">:</w:t>
-      </w:r>
-      <w:r>
-        <w:rPr>
-          <w:rStyle w:val="DecValTok"/>
-        </w:rPr>
-        <w:t xml:space="preserve">10</w:t>
-      </w:r>
-      <w:r>
-        <w:rPr>
-          <w:rStyle w:val="NormalTok"/>
-        </w:rPr>
-        <w:t xml:space="preserve">){</w:t>
-      </w:r>
-      <w:r>
-        <w:br w:type="textWrapping"/>
-      </w:r>
-      <w:r>
-        <w:rPr>
-          <w:rStyle w:val="NormalTok"/>
-        </w:rPr>
-        <w:t xml:space="preserve"> </w:t>
-      </w:r>
-      <w:r>
-        <w:rPr>
-          <w:rStyle w:val="NormalTok"/>
-        </w:rPr>
-        <w:t xml:space="preserve"> </w:t>
-      </w:r>
-      <w:r>
-        <w:rPr>
-          <w:rStyle w:val="NormalTok"/>
-        </w:rPr>
-        <w:t xml:space="preserve"> </w:t>
-      </w:r>
-      <w:r>
-        <w:rPr>
-          <w:rStyle w:val="NormalTok"/>
-        </w:rPr>
-        <w:t xml:space="preserve"> </w:t>
-      </w:r>
-      <w:r>
-        <w:rPr>
-          <w:rStyle w:val="NormalTok"/>
-        </w:rPr>
-        <w:t xml:space="preserve">p[[i]] &lt;-</w:t>
-      </w:r>
-      <w:r>
-        <w:rPr>
-          <w:rStyle w:val="StringTok"/>
-        </w:rPr>
-        <w:t xml:space="preserve"> </w:t>
-      </w:r>
-      <w:r>
-        <w:rPr>
-          <w:rStyle w:val="KeywordTok"/>
-        </w:rPr>
-        <w:t xml:space="preserve">ggplot</w:t>
-      </w:r>
-      <w:r>
-        <w:rPr>
-          <w:rStyle w:val="NormalTok"/>
-        </w:rPr>
-        <w:t xml:space="preserve">(covtype, </w:t>
-      </w:r>
-      <w:r>
-        <w:rPr>
-          <w:rStyle w:val="KeywordTok"/>
-        </w:rPr>
-        <w:t xml:space="preserve">aes_string</w:t>
-      </w:r>
-      <w:r>
-        <w:rPr>
-          <w:rStyle w:val="NormalTok"/>
-        </w:rPr>
-        <w:t xml:space="preserve">(</w:t>
-      </w:r>
-      <w:r>
-        <w:rPr>
-          <w:rStyle w:val="DataTypeTok"/>
-        </w:rPr>
-        <w:t xml:space="preserve">x=</w:t>
-      </w:r>
-      <w:r>
-        <w:rPr>
-          <w:rStyle w:val="NormalTok"/>
-        </w:rPr>
-        <w:t xml:space="preserve">covtype[,i])) +</w:t>
-      </w:r>
-      <w:r>
-        <w:rPr>
-          <w:rStyle w:val="StringTok"/>
-        </w:rPr>
-        <w:t xml:space="preserve"> </w:t>
-      </w:r>
-      <w:r>
-        <w:br w:type="textWrapping"/>
-      </w:r>
-      <w:r>
-        <w:rPr>
-          <w:rStyle w:val="StringTok"/>
-        </w:rPr>
-        <w:t xml:space="preserve">      </w:t>
-      </w:r>
-      <w:r>
-        <w:rPr>
-          <w:rStyle w:val="KeywordTok"/>
-        </w:rPr>
-        <w:t xml:space="preserve">geom_density</w:t>
-      </w:r>
-      <w:r>
-        <w:rPr>
-          <w:rStyle w:val="NormalTok"/>
-        </w:rPr>
-        <w:t xml:space="preserve">() +</w:t>
-      </w:r>
-      <w:r>
-        <w:rPr>
-          <w:rStyle w:val="StringTok"/>
-        </w:rPr>
-        <w:t xml:space="preserve"> </w:t>
-      </w:r>
-      <w:r>
-        <w:br w:type="textWrapping"/>
-      </w:r>
-      <w:r>
-        <w:rPr>
-          <w:rStyle w:val="StringTok"/>
-        </w:rPr>
-        <w:t xml:space="preserve">      </w:t>
-      </w:r>
-      <w:r>
-        <w:rPr>
-          <w:rStyle w:val="CommentTok"/>
-        </w:rPr>
-        <w:t xml:space="preserve">#theme_adMobile() + </w:t>
-      </w:r>
-      <w:r>
-        <w:br w:type="textWrapping"/>
-      </w:r>
-      <w:r>
-        <w:rPr>
-          <w:rStyle w:val="StringTok"/>
-        </w:rPr>
-        <w:t xml:space="preserve">      </w:t>
-      </w:r>
-      <w:r>
-        <w:rPr>
-          <w:rStyle w:val="KeywordTok"/>
-        </w:rPr>
-        <w:t xml:space="preserve">theme</w:t>
-      </w:r>
-      <w:r>
-        <w:rPr>
-          <w:rStyle w:val="NormalTok"/>
-        </w:rPr>
-        <w:t xml:space="preserve">(</w:t>
-      </w:r>
-      <w:r>
-        <w:rPr>
-          <w:rStyle w:val="DataTypeTok"/>
-        </w:rPr>
-        <w:t xml:space="preserve">axis.title.y=</w:t>
-      </w:r>
-      <w:r>
-        <w:rPr>
-          <w:rStyle w:val="KeywordTok"/>
-        </w:rPr>
-        <w:t xml:space="preserve">element_blank</w:t>
-      </w:r>
-      <w:r>
-        <w:rPr>
-          <w:rStyle w:val="NormalTok"/>
-        </w:rPr>
-        <w:t xml:space="preserve">())</w:t>
-      </w:r>
-      <w:r>
-        <w:br w:type="textWrapping"/>
-      </w:r>
-      <w:r>
-        <w:rPr>
-          <w:rStyle w:val="NormalTok"/>
-        </w:rPr>
-        <w:t xml:space="preserve">}</w:t>
-      </w:r>
-      <w:r>
-        <w:br w:type="textWrapping"/>
-      </w:r>
-      <w:r>
-        <w:rPr>
-          <w:rStyle w:val="KeywordTok"/>
-        </w:rPr>
-        <w:t xml:space="preserve">fig_nums</w:t>
-      </w:r>
-      <w:r>
-        <w:rPr>
-          <w:rStyle w:val="NormalTok"/>
-        </w:rPr>
-        <w:t xml:space="preserve">(</w:t>
-      </w:r>
-      <w:r>
-        <w:rPr>
-          <w:rStyle w:val="StringTok"/>
-        </w:rPr>
-        <w:t xml:space="preserve">"denseNumeric"</w:t>
-      </w:r>
-      <w:r>
-        <w:rPr>
-          <w:rStyle w:val="NormalTok"/>
-        </w:rPr>
-        <w:t xml:space="preserve">,</w:t>
-      </w:r>
-      <w:r>
-        <w:rPr>
-          <w:rStyle w:val="StringTok"/>
-        </w:rPr>
-        <w:t xml:space="preserve">"Density Plot of Numeric Data"</w:t>
-      </w:r>
-      <w:r>
-        <w:rPr>
-          <w:rStyle w:val="NormalTok"/>
-        </w:rPr>
-        <w:t xml:space="preserve">)</w:t>
-      </w:r>
-    </w:p>
-    <w:p>
-      <w:pPr>
-        <w:pStyle w:val="SourceCode"/>
-      </w:pPr>
-      <w:r>
-        <w:rPr>
-          <w:rStyle w:val="VerbatimChar"/>
-        </w:rPr>
-        <w:t xml:space="preserve">## [1] "Figure  1: Density Plot of Numeric Data"</w:t>
-      </w:r>
-    </w:p>
-    <w:p>
-      <w:pPr>
-        <w:pStyle w:val="SourceCode"/>
-      </w:pPr>
-      <w:r>
-        <w:rPr>
-          <w:rStyle w:val="KeywordTok"/>
-        </w:rPr>
-        <w:t xml:space="preserve">do.call</w:t>
-      </w:r>
-      <w:r>
-        <w:rPr>
-          <w:rStyle w:val="NormalTok"/>
-        </w:rPr>
-        <w:t xml:space="preserve">(grid.arrange,</w:t>
-      </w:r>
-      <w:r>
-        <w:rPr>
-          <w:rStyle w:val="KeywordTok"/>
-        </w:rPr>
-        <w:t xml:space="preserve">c</w:t>
-      </w:r>
-      <w:r>
-        <w:rPr>
-          <w:rStyle w:val="NormalTok"/>
-        </w:rPr>
-        <w:t xml:space="preserve">(p,</w:t>
-      </w:r>
-      <w:r>
-        <w:rPr>
-          <w:rStyle w:val="DataTypeTok"/>
-        </w:rPr>
-        <w:t xml:space="preserve">top=</w:t>
-      </w:r>
-      <w:r>
-        <w:rPr>
-          <w:rStyle w:val="KeywordTok"/>
-        </w:rPr>
-        <w:t xml:space="preserve">eval</w:t>
-      </w:r>
-      <w:r>
-        <w:rPr>
-          <w:rStyle w:val="NormalTok"/>
-        </w:rPr>
-        <w:t xml:space="preserve">(</w:t>
-      </w:r>
-      <w:r>
-        <w:rPr>
-          <w:rStyle w:val="KeywordTok"/>
-        </w:rPr>
-        <w:t xml:space="preserve">fig_nums</w:t>
-      </w:r>
-      <w:r>
-        <w:rPr>
-          <w:rStyle w:val="NormalTok"/>
-        </w:rPr>
-        <w:t xml:space="preserve">(</w:t>
-      </w:r>
-      <w:r>
-        <w:rPr>
-          <w:rStyle w:val="StringTok"/>
-        </w:rPr>
-        <w:t xml:space="preserve">"denseNumeric"</w:t>
-      </w:r>
-      <w:r>
-        <w:rPr>
-          <w:rStyle w:val="NormalTok"/>
-        </w:rPr>
-        <w:t xml:space="preserve">))))</w:t>
-      </w:r>
-    </w:p>
-    <w:p>
-      <w:pPr>
-        <w:pStyle w:val="FirstParagraph"/>
+        <w:pStyle w:val="FigureWithCaption"/>
       </w:pPr>
       <w:r>
         <w:drawing>
           <wp:inline>
-            <wp:extent cx="5334000" cy="4267200"/>
+            <wp:extent cx="5334000" cy="2667000"/>
             <wp:effectExtent b="0" l="0" r="0" t="0"/>
-            <wp:docPr descr="" id="1" name="Picture"/>
+            <wp:docPr descr="Forest Cover Type Frequency" id="1" name="Picture"/>
             <a:graphic>
               <a:graphicData uri="http://schemas.openxmlformats.org/drawingml/2006/picture">
                 <pic:pic>
                   <pic:nvPicPr>
-                    <pic:cNvPr descr="forestcover_1_files/figure-docx/unnamed-chunk-1-1.png" id="0" name="Picture"/>
+                    <pic:cNvPr descr="forestcover_1_files/figure-docx/forestcoverbarplot-1.png" id="0" name="Picture"/>
                     <pic:cNvPicPr>
                       <a:picLocks noChangeArrowheads="1" noChangeAspect="1"/>
                     </pic:cNvPicPr>
                   </pic:nvPicPr>
                   <pic:blipFill>
-                    <a:blip r:embed="rId29"/>
+                    <a:blip r:embed="rId28"/>
+                    <a:stretch>
+                      <a:fillRect/>
+                    </a:stretch>
+                  </pic:blipFill>
+                  <pic:spPr bwMode="auto">
+                    <a:xfrm>
+                      <a:off x="0" y="0"/>
+                      <a:ext cx="5334000" cy="2667000"/>
+                    </a:xfrm>
+                    <a:prstGeom prst="rect">
+                      <a:avLst/>
+                    </a:prstGeom>
+                    <a:noFill/>
+                    <a:ln w="9525">
+                      <a:noFill/>
+                      <a:headEnd/>
+                      <a:tailEnd/>
+                    </a:ln>
+                  </pic:spPr>
+                </pic:pic>
+              </a:graphicData>
+            </a:graphic>
+          </wp:inline>
+        </w:drawing>
+      </w:r>
+    </w:p>
+    <w:p>
+      <w:pPr>
+        <w:pStyle w:val="ImageCaption"/>
+      </w:pPr>
+      <w:r>
+        <w:t xml:space="preserve">Forest Cover Type Frequency</w:t>
+      </w:r>
+    </w:p>
+    <w:p>
+      <w:pPr>
+        <w:pStyle w:val="BodyText"/>
+      </w:pPr>
+      <w:r>
+        <w:t xml:space="preserve">To check the data quality, we first reviewed summary statistical measurements for each variable. None of the variables have missing values, and the range of values for each metric seems reasonable (no unexpected negative or zero-value measurements).</w:t>
+      </w:r>
+    </w:p>
+    <w:p>
+      <w:pPr>
+        <w:pStyle w:val="Heading3"/>
+      </w:pPr>
+      <w:bookmarkStart w:id="29" w:name="numeric-variables"/>
+      <w:bookmarkEnd w:id="29"/>
+      <w:r>
+        <w:t xml:space="preserve">Numeric variables</w:t>
+      </w:r>
+    </w:p>
+    <w:p>
+      <w:pPr>
+        <w:pStyle w:val="FirstParagraph"/>
+      </w:pPr>
+      <w:r>
+        <w:t xml:space="preserve">To check for possible outliers and data distribution, we created density plots and boxplots broken out by forest cover class for each numeric variable, as shown in Figures 3 and 4. Elevation has a relatively normal distribution across all tree types, whereas other variables do not. The right-skewed variables (Horizontal Distance to Hydrology, Vertical Distance to Hydrology, and Horizontal Distance to Firepoints) and the left-skewed variables (Hillshade at 9am and Hillshade at Noon) may need to undergo transformations for any modeling procedures that assume normality for the predictor variables. Aspect is a unique variable in that it shows a bimodal distribution.</w:t>
+      </w:r>
+    </w:p>
+    <w:p>
+      <w:pPr>
+        <w:pStyle w:val="BodyText"/>
+      </w:pPr>
+      <w:r>
+        <w:t xml:space="preserve">Elevation appears to be the most differentiating numeric variable across forest cover types, which makes it an especially good candidate for inclusion in our models.</w:t>
+      </w:r>
+    </w:p>
+    <w:p>
+      <w:pPr>
+        <w:pStyle w:val="FigureWithCaption"/>
+      </w:pPr>
+      <w:r>
+        <w:drawing>
+          <wp:inline>
+            <wp:extent cx="5334000" cy="4267200"/>
+            <wp:effectExtent b="0" l="0" r="0" t="0"/>
+            <wp:docPr descr="Density plots of numeric variables" id="1" name="Picture"/>
+            <a:graphic>
+              <a:graphicData uri="http://schemas.openxmlformats.org/drawingml/2006/picture">
+                <pic:pic>
+                  <pic:nvPicPr>
+                    <pic:cNvPr descr="forestcover_1_files/figure-docx/densityplots-1.png" id="0" name="Picture"/>
+                    <pic:cNvPicPr>
+                      <a:picLocks noChangeArrowheads="1" noChangeAspect="1"/>
+                    </pic:cNvPicPr>
+                  </pic:nvPicPr>
+                  <pic:blipFill>
+                    <a:blip r:embed="rId30"/>
                     <a:stretch>
                       <a:fillRect/>
                     </a:stretch>
@@ -1570,6 +1150,14 @@
     </w:p>
     <w:p>
       <w:pPr>
+        <w:pStyle w:val="ImageCaption"/>
+      </w:pPr>
+      <w:r>
+        <w:t xml:space="preserve">Density plots of numeric variables</w:t>
+      </w:r>
+    </w:p>
+    <w:p>
+      <w:pPr>
         <w:pStyle w:val="FigureWithCaption"/>
       </w:pPr>
       <w:r>
@@ -1588,7 +1176,7 @@
                     </pic:cNvPicPr>
                   </pic:nvPicPr>
                   <pic:blipFill>
-                    <a:blip r:embed="rId30"/>
+                    <a:blip r:embed="rId31"/>
                     <a:stretch>
                       <a:fillRect/>
                     </a:stretch>
@@ -1627,8 +1215,13 @@
       <w:pPr>
         <w:pStyle w:val="BodyText"/>
       </w:pPr>
-      <w:r>
-        <w:t xml:space="preserve">To understand the relationships between the numeric predictor variables, we can examine the plot in Figure X for important relationships.</w:t>
+    </w:p>
+    <w:p>
+      <w:pPr>
+        <w:pStyle w:val="BodyText"/>
+      </w:pPr>
+      <w:r>
+        <w:t xml:space="preserve">To understand the relationships between the numeric predictor variables, we can examine the correlation plot in Figure 5.</w:t>
       </w:r>
     </w:p>
     <w:p>
@@ -1720,7 +1313,7 @@
           <wp:inline>
             <wp:extent cx="3657600" cy="3657600"/>
             <wp:effectExtent b="0" l="0" r="0" t="0"/>
-            <wp:docPr descr="Correlations for Numeric and Binary Variables" id="1" name="Picture"/>
+            <wp:docPr descr="Correlations for Numeric Variables" id="1" name="Picture"/>
             <a:graphic>
               <a:graphicData uri="http://schemas.openxmlformats.org/drawingml/2006/picture">
                 <pic:pic>
@@ -1731,7 +1324,7 @@
                     </pic:cNvPicPr>
                   </pic:nvPicPr>
                   <pic:blipFill>
-                    <a:blip r:embed="rId31"/>
+                    <a:blip r:embed="rId32"/>
                     <a:stretch>
                       <a:fillRect/>
                     </a:stretch>
@@ -1763,7 +1356,7 @@
         <w:pStyle w:val="ImageCaption"/>
       </w:pPr>
       <w:r>
-        <w:t xml:space="preserve">Correlations for Numeric and Binary Variables</w:t>
+        <w:t xml:space="preserve">Correlations for Numeric Variables</w:t>
       </w:r>
     </w:p>
     <w:p>
@@ -1771,7 +1364,7 @@
         <w:pStyle w:val="BodyText"/>
       </w:pPr>
       <w:r>
-        <w:t xml:space="preserve">The scatterplots in Figure X help us examine these highly correlated variables more closely. From the plots, we observe the following:</w:t>
+        <w:t xml:space="preserve">The scatterplots in Figure 6 help us examine these highly correlated variables more closely. From the plots, we observe the following:</w:t>
       </w:r>
       <w:r>
         <w:t xml:space="preserve"> </w:t>
@@ -1795,25 +1388,25 @@
         <w:t xml:space="preserve"> </w:t>
       </w:r>
       <w:r>
-        <w:t xml:space="preserve">* Hillshade at 3pm has a sigmoid relationship with Aspect.</w:t>
+        <w:t xml:space="preserve">* Hillshade at 3pm has a sigmoidal relationship with Aspect.</w:t>
       </w:r>
       <w:r>
         <w:t xml:space="preserve"> </w:t>
       </w:r>
       <w:r>
-        <w:t xml:space="preserve">* Aspect and Hillshade at 9am have a more defined sigmoid relationship.</w:t>
-      </w:r>
-    </w:p>
-    <w:p>
-      <w:pPr>
-        <w:pStyle w:val="BodyText"/>
+        <w:t xml:space="preserve">* Aspect and Hillshade at 9am have a more defined sigmoidal relationship.</w:t>
+      </w:r>
+    </w:p>
+    <w:p>
+      <w:pPr>
+        <w:pStyle w:val="FigureWithCaption"/>
       </w:pPr>
       <w:r>
         <w:drawing>
           <wp:inline>
             <wp:extent cx="5334000" cy="4267200"/>
             <wp:effectExtent b="0" l="0" r="0" t="0"/>
-            <wp:docPr descr="" id="1" name="Picture"/>
+            <wp:docPr descr="Scatterplots of Highly Correlated Numeric Variables" id="1" name="Picture"/>
             <a:graphic>
               <a:graphicData uri="http://schemas.openxmlformats.org/drawingml/2006/picture">
                 <pic:pic>
@@ -1824,7 +1417,7 @@
                     </pic:cNvPicPr>
                   </pic:nvPicPr>
                   <pic:blipFill>
-                    <a:blip r:embed="rId32"/>
+                    <a:blip r:embed="rId33"/>
                     <a:stretch>
                       <a:fillRect/>
                     </a:stretch>
@@ -1853,12 +1446,76 @@
     </w:p>
     <w:p>
       <w:pPr>
+        <w:pStyle w:val="ImageCaption"/>
+      </w:pPr>
+      <w:r>
+        <w:t xml:space="preserve">Scatterplots of Highly Correlated Numeric Variables</w:t>
+      </w:r>
+    </w:p>
+    <w:p>
+      <w:pPr>
         <w:pStyle w:val="Heading3"/>
       </w:pPr>
-      <w:bookmarkStart w:id="33" w:name="categorical-variables"/>
-      <w:bookmarkEnd w:id="33"/>
+      <w:bookmarkStart w:id="34" w:name="categorical-variables"/>
+      <w:bookmarkEnd w:id="34"/>
       <w:r>
         <w:t xml:space="preserve">Categorical variables</w:t>
+      </w:r>
+    </w:p>
+    <w:p>
+      <w:pPr>
+        <w:pStyle w:val="FirstParagraph"/>
+      </w:pPr>
+      <w:r>
+        <w:t xml:space="preserve">A dot plot of forest cover type by wilderness area in Figure 7 shows the following trends:</w:t>
+      </w:r>
+    </w:p>
+    <w:p>
+      <w:pPr>
+        <w:pStyle w:val="Compact"/>
+        <w:numPr>
+          <w:numId w:val="1002"/>
+          <w:ilvl w:val="0"/>
+        </w:numPr>
+      </w:pPr>
+      <w:r>
+        <w:t xml:space="preserve">Wilderness Area 1 has a higher proportion of Lodgepole Pines than any of the other areas.</w:t>
+      </w:r>
+    </w:p>
+    <w:p>
+      <w:pPr>
+        <w:pStyle w:val="Compact"/>
+        <w:numPr>
+          <w:numId w:val="1002"/>
+          <w:ilvl w:val="0"/>
+        </w:numPr>
+      </w:pPr>
+      <w:r>
+        <w:t xml:space="preserve">Wilderness Area 2 has a higher proportion of Spruce/Fir and Krumholz trees than any of the other areas.</w:t>
+      </w:r>
+    </w:p>
+    <w:p>
+      <w:pPr>
+        <w:pStyle w:val="Compact"/>
+        <w:numPr>
+          <w:numId w:val="1002"/>
+          <w:ilvl w:val="0"/>
+        </w:numPr>
+      </w:pPr>
+      <w:r>
+        <w:t xml:space="preserve">Wilderness Area 3 has a higher proportion of Aspens than any of the other areas.</w:t>
+      </w:r>
+    </w:p>
+    <w:p>
+      <w:pPr>
+        <w:pStyle w:val="Compact"/>
+        <w:numPr>
+          <w:numId w:val="1002"/>
+          <w:ilvl w:val="0"/>
+        </w:numPr>
+      </w:pPr>
+      <w:r>
+        <w:t xml:space="preserve">Wilderness Area 4 has a higher proportion of Ponderosa Pines, Douglas Firs, and Cottonwood/Willow trees than any of the other areas.</w:t>
       </w:r>
     </w:p>
     <w:p>
@@ -1870,94 +1527,7 @@
           <wp:inline>
             <wp:extent cx="5334000" cy="4267200"/>
             <wp:effectExtent b="0" l="0" r="0" t="0"/>
-            <wp:docPr descr="Forest Cover Type by Soil Type" id="1" name="Picture"/>
-            <a:graphic>
-              <a:graphicData uri="http://schemas.openxmlformats.org/drawingml/2006/picture">
-                <pic:pic>
-                  <pic:nvPicPr>
-                    <pic:cNvPr descr="forestcover_1_files/figure-docx/soiltype-1.png" id="0" name="Picture"/>
-                    <pic:cNvPicPr>
-                      <a:picLocks noChangeArrowheads="1" noChangeAspect="1"/>
-                    </pic:cNvPicPr>
-                  </pic:nvPicPr>
-                  <pic:blipFill>
-                    <a:blip r:embed="rId34"/>
-                    <a:stretch>
-                      <a:fillRect/>
-                    </a:stretch>
-                  </pic:blipFill>
-                  <pic:spPr bwMode="auto">
-                    <a:xfrm>
-                      <a:off x="0" y="0"/>
-                      <a:ext cx="5334000" cy="4267200"/>
-                    </a:xfrm>
-                    <a:prstGeom prst="rect">
-                      <a:avLst/>
-                    </a:prstGeom>
-                    <a:noFill/>
-                    <a:ln w="9525">
-                      <a:noFill/>
-                      <a:headEnd/>
-                      <a:tailEnd/>
-                    </a:ln>
-                  </pic:spPr>
-                </pic:pic>
-              </a:graphicData>
-            </a:graphic>
-          </wp:inline>
-        </w:drawing>
-      </w:r>
-    </w:p>
-    <w:p>
-      <w:pPr>
-        <w:pStyle w:val="ImageCaption"/>
-      </w:pPr>
-      <w:r>
-        <w:t xml:space="preserve">Forest Cover Type by Soil Type</w:t>
-      </w:r>
-    </w:p>
-    <w:p>
-      <w:pPr>
-        <w:pStyle w:val="BodyText"/>
-      </w:pPr>
-      <w:r>
-        <w:t xml:space="preserve">A dot plot of forest cover type by wilderness area shows the following trends:</w:t>
-      </w:r>
-      <w:r>
-        <w:t xml:space="preserve"> </w:t>
-      </w:r>
-      <w:r>
-        <w:t xml:space="preserve">* Wilderness Area 1 has a higher proportion of Lodgepole Pines than any of the other areas.</w:t>
-      </w:r>
-      <w:r>
-        <w:br w:type="textWrapping"/>
-      </w:r>
-      <w:r>
-        <w:t xml:space="preserve">* Wilderness Area 2 has a higher proportion of Spruce/Fir and Krumholz trees than any of the other areas.</w:t>
-      </w:r>
-      <w:r>
-        <w:br w:type="textWrapping"/>
-      </w:r>
-      <w:r>
-        <w:t xml:space="preserve">* Wilderness Area 3 has a higher proportion of Aspens than any of the other areas.</w:t>
-      </w:r>
-      <w:r>
-        <w:br w:type="textWrapping"/>
-      </w:r>
-      <w:r>
-        <w:t xml:space="preserve">* Wilderness Area 4 has a higher proportion of Ponderosa Pines, Douglas Firs, and Cottonwood/Willow trees than any of the other areas.</w:t>
-      </w:r>
-    </w:p>
-    <w:p>
-      <w:pPr>
-        <w:pStyle w:val="BodyText"/>
-      </w:pPr>
-      <w:r>
-        <w:drawing>
-          <wp:inline>
-            <wp:extent cx="5334000" cy="4267200"/>
-            <wp:effectExtent b="0" l="0" r="0" t="0"/>
-            <wp:docPr descr="" id="1" name="Picture"/>
+            <wp:docPr descr="Proportion of Cover Type within each Wilderness Area" id="1" name="Picture"/>
             <a:graphic>
               <a:graphicData uri="http://schemas.openxmlformats.org/drawingml/2006/picture">
                 <pic:pic>
@@ -1997,22 +1567,30 @@
     </w:p>
     <w:p>
       <w:pPr>
+        <w:pStyle w:val="ImageCaption"/>
+      </w:pPr>
+      <w:r>
+        <w:t xml:space="preserve">Proportion of Cover Type within each Wilderness Area</w:t>
+      </w:r>
+    </w:p>
+    <w:p>
+      <w:pPr>
         <w:pStyle w:val="BodyText"/>
       </w:pPr>
       <w:r>
-        <w:t xml:space="preserve">A dot plot of forest cover type by soil type also shows variability in the proportion of tree types from soil to soil. For example, some soil types show a very high proportion of Lodgepole Pines (e.g. Soil Type 7) whereas others show a very low proportion of Lodgepole Pines (e.g. Soil Type 37). The distinctive make-up of trees by soil type suggests that this may be a good predictive factor for our models.</w:t>
-      </w:r>
-    </w:p>
-    <w:p>
-      <w:pPr>
-        <w:pStyle w:val="BodyText"/>
+        <w:t xml:space="preserve">A dot plot of forest cover type by soil type in Figure 8 also shows variability in the proportion of tree types from soil to soil. For example, some soil types show a very high proportion of Lodgepole Pines (e.g. Soil Type 7) whereas others show a very low proportion of Lodgepole Pines (e.g. Soil Type 37). The distinctive make-up of trees by soil type suggests that this may be a good predictive factor for our models.</w:t>
+      </w:r>
+    </w:p>
+    <w:p>
+      <w:pPr>
+        <w:pStyle w:val="FigureWithCaption"/>
       </w:pPr>
       <w:r>
         <w:drawing>
           <wp:inline>
             <wp:extent cx="5334000" cy="4267200"/>
             <wp:effectExtent b="0" l="0" r="0" t="0"/>
-            <wp:docPr descr="" id="1" name="Picture"/>
+            <wp:docPr descr="Proportion of Forest Cover by Soil Type" id="1" name="Picture"/>
             <a:graphic>
               <a:graphicData uri="http://schemas.openxmlformats.org/drawingml/2006/picture">
                 <pic:pic>
@@ -2052,6 +1630,19 @@
     </w:p>
     <w:p>
       <w:pPr>
+        <w:pStyle w:val="ImageCaption"/>
+      </w:pPr>
+      <w:r>
+        <w:t xml:space="preserve">Proportion of Forest Cover by Soil Type</w:t>
+      </w:r>
+    </w:p>
+    <w:p>
+      <w:pPr>
+        <w:pStyle w:val="BodyText"/>
+      </w:pPr>
+    </w:p>
+    <w:p>
+      <w:pPr>
         <w:pStyle w:val="Heading2"/>
       </w:pPr>
       <w:bookmarkStart w:id="37" w:name="model-based-eda"/>
@@ -2091,7 +1682,7 @@
         <w:pStyle w:val="BodyText"/>
       </w:pPr>
       <w:r>
-        <w:t xml:space="preserve">Other variables that could be important to defining models are shown in the variable importance plot in Figure X.</w:t>
+        <w:t xml:space="preserve">Other variables that could be important to defining models are shown in the variable importance plot in Figure 9.</w:t>
       </w:r>
     </w:p>
     <w:p>
@@ -2101,7 +1692,7 @@
       <w:r>
         <w:drawing>
           <wp:inline>
-            <wp:extent cx="4876800" cy="3657600"/>
+            <wp:extent cx="5334000" cy="3200400"/>
             <wp:effectExtent b="0" l="0" r="0" t="0"/>
             <wp:docPr descr="Naive Classification Tree Variable Importance Plot" id="1" name="Picture"/>
             <a:graphic>
@@ -2122,7 +1713,7 @@
                   <pic:spPr bwMode="auto">
                     <a:xfrm>
                       <a:off x="0" y="0"/>
-                      <a:ext cx="4876800" cy="3657600"/>
+                      <a:ext cx="5334000" cy="3200400"/>
                     </a:xfrm>
                     <a:prstGeom prst="rect">
                       <a:avLst/>
@@ -2154,7 +1745,7 @@
         <w:pStyle w:val="BodyText"/>
       </w:pPr>
       <w:r>
-        <w:t xml:space="preserve">A plot of the decision tree shows that this model has significant limitations and ignores the rarer tree types in partitioning the data. With an accuracy of only 7%, we learn that a much more sophisticated model will be required to predict cover type.</w:t>
+        <w:t xml:space="preserve">A plot of the decision tree in Figure 10 shows that this model has significant limitations and ignores the rarer tree types in partitioning the data. With an accuracy of only 7%, we learn that a much more sophisticated model will be required to predict cover type.</w:t>
       </w:r>
     </w:p>
     <w:p>
@@ -2227,15 +1818,70 @@
         <w:pStyle w:val="FirstParagraph"/>
       </w:pPr>
       <w:r>
-        <w:t xml:space="preserve">Elevation has the higest importance, follow by soiltype and HD.Road.</w:t>
+        <w:t xml:space="preserve">According to the importance plot for a random forest model, the elevation variable has the higest importance, followed by soil type, the horizontal distance to roadways, and the horizontal distance to wildfire points. Figure 11 shows the ranking and relative importance of the variables selected.</w:t>
+      </w:r>
+    </w:p>
+    <w:p>
+      <w:pPr>
+        <w:pStyle w:val="FigureWithCaption"/>
+      </w:pPr>
+      <w:r>
+        <w:drawing>
+          <wp:inline>
+            <wp:extent cx="5334000" cy="3200400"/>
+            <wp:effectExtent b="0" l="0" r="0" t="0"/>
+            <wp:docPr descr="Random Forest Variable Importance Plot" id="1" name="Picture"/>
+            <a:graphic>
+              <a:graphicData uri="http://schemas.openxmlformats.org/drawingml/2006/picture">
+                <pic:pic>
+                  <pic:nvPicPr>
+                    <pic:cNvPr descr="forestcover_1_files/figure-docx/randomforestimpt-1.png" id="0" name="Picture"/>
+                    <pic:cNvPicPr>
+                      <a:picLocks noChangeArrowheads="1" noChangeAspect="1"/>
+                    </pic:cNvPicPr>
+                  </pic:nvPicPr>
+                  <pic:blipFill>
+                    <a:blip r:embed="rId42"/>
+                    <a:stretch>
+                      <a:fillRect/>
+                    </a:stretch>
+                  </pic:blipFill>
+                  <pic:spPr bwMode="auto">
+                    <a:xfrm>
+                      <a:off x="0" y="0"/>
+                      <a:ext cx="5334000" cy="3200400"/>
+                    </a:xfrm>
+                    <a:prstGeom prst="rect">
+                      <a:avLst/>
+                    </a:prstGeom>
+                    <a:noFill/>
+                    <a:ln w="9525">
+                      <a:noFill/>
+                      <a:headEnd/>
+                      <a:tailEnd/>
+                    </a:ln>
+                  </pic:spPr>
+                </pic:pic>
+              </a:graphicData>
+            </a:graphic>
+          </wp:inline>
+        </w:drawing>
+      </w:r>
+    </w:p>
+    <w:p>
+      <w:pPr>
+        <w:pStyle w:val="ImageCaption"/>
+      </w:pPr>
+      <w:r>
+        <w:t xml:space="preserve">Random Forest Variable Importance Plot</w:t>
       </w:r>
     </w:p>
     <w:p>
       <w:pPr>
         <w:pStyle w:val="Heading3"/>
       </w:pPr>
-      <w:bookmarkStart w:id="42" w:name="boruta-model"/>
-      <w:bookmarkEnd w:id="42"/>
+      <w:bookmarkStart w:id="43" w:name="boruta-model"/>
+      <w:bookmarkEnd w:id="43"/>
       <w:r>
         <w:t xml:space="preserve">Boruta Model</w:t>
       </w:r>
@@ -2245,7 +1891,16 @@
         <w:pStyle w:val="FirstParagraph"/>
       </w:pPr>
       <w:r>
-        <w:t xml:space="preserve">Elevation has the higest imporatance, but the second highest is differnt from the random forest importance index.</w:t>
+        <w:t xml:space="preserve">According to the boruta algorithm for feature selection, elevation, again, has the highest importance.</w:t>
+      </w:r>
+      <w:r>
+        <w:t xml:space="preserve"> </w:t>
+      </w:r>
+      <w:r>
+        <w:rPr>
+          <w:i/>
+        </w:rPr>
+        <w:t xml:space="preserve">[Add comments on variable importance here after running algorithm -- couldn't get results on Christina's machine.]</w:t>
       </w:r>
     </w:p>
     <w:p>
@@ -2257,8 +1912,8 @@
       <w:pPr>
         <w:pStyle w:val="Heading1"/>
       </w:pPr>
-      <w:bookmarkStart w:id="43" w:name="next-steps-for-our-paper"/>
-      <w:bookmarkEnd w:id="43"/>
+      <w:bookmarkStart w:id="44" w:name="next-steps-for-our-paper"/>
+      <w:bookmarkEnd w:id="44"/>
       <w:r>
         <w:t xml:space="preserve">Next Steps for our Paper</w:t>
       </w:r>
@@ -2267,61 +1922,88 @@
       <w:pPr>
         <w:pStyle w:val="Compact"/>
         <w:numPr>
-          <w:numId w:val="1002"/>
+          <w:numId w:val="1003"/>
           <w:ilvl w:val="0"/>
         </w:numPr>
       </w:pPr>
       <w:r>
         <w:t xml:space="preserve">Reach final agreement on sampling approach (i.e. sample randomly across the full dataset vs. sample randomly within each forest cover type category).</w:t>
       </w:r>
+      <w:r>
+        <w:br w:type="textWrapping"/>
+      </w:r>
     </w:p>
     <w:p>
       <w:pPr>
         <w:pStyle w:val="Compact"/>
         <w:numPr>
-          <w:numId w:val="1002"/>
+          <w:numId w:val="1003"/>
           <w:ilvl w:val="0"/>
         </w:numPr>
       </w:pPr>
       <w:r>
         <w:t xml:space="preserve">Begin building models four to five possible models using Artificial Neural Networks, SVMs, Lasso, and Ridge Regression.</w:t>
       </w:r>
+      <w:r>
+        <w:br w:type="textWrapping"/>
+      </w:r>
     </w:p>
     <w:p>
       <w:pPr>
         <w:pStyle w:val="Compact"/>
         <w:numPr>
-          <w:numId w:val="1002"/>
+          <w:numId w:val="1003"/>
           <w:ilvl w:val="0"/>
         </w:numPr>
       </w:pPr>
       <w:r>
         <w:t xml:space="preserve">Figure out how to properly do citations in R Markdown.</w:t>
       </w:r>
+      <w:r>
+        <w:br w:type="textWrapping"/>
+      </w:r>
     </w:p>
     <w:p>
       <w:pPr>
         <w:pStyle w:val="Compact"/>
         <w:numPr>
-          <w:numId w:val="1002"/>
+          <w:numId w:val="1003"/>
           <w:ilvl w:val="0"/>
         </w:numPr>
       </w:pPr>
       <w:r>
         <w:t xml:space="preserve">Continue refining introduction to align with results from the modeling process.</w:t>
       </w:r>
+      <w:r>
+        <w:br w:type="textWrapping"/>
+      </w:r>
     </w:p>
     <w:p>
       <w:pPr>
         <w:pStyle w:val="Compact"/>
         <w:numPr>
-          <w:numId w:val="1002"/>
+          <w:numId w:val="1003"/>
           <w:ilvl w:val="0"/>
         </w:numPr>
       </w:pPr>
       <w:r>
         <w:t xml:space="preserve">Begin writing for additional sections of the paper.</w:t>
       </w:r>
+      <w:r>
+        <w:br w:type="textWrapping"/>
+      </w:r>
+    </w:p>
+    <w:p>
+      <w:pPr>
+        <w:pStyle w:val="Compact"/>
+        <w:numPr>
+          <w:numId w:val="1003"/>
+          <w:ilvl w:val="0"/>
+        </w:numPr>
+      </w:pPr>
+      <w:r>
+        <w:t xml:space="preserve">Continue to revise EDA -- include only what's most important once modeling is complete.</w:t>
+      </w:r>
     </w:p>
     <w:p>
       <w:pPr>
@@ -2332,8 +2014,8 @@
       <w:pPr>
         <w:pStyle w:val="Heading1"/>
       </w:pPr>
-      <w:bookmarkStart w:id="44" w:name="predictive-modeling-methods-and-results"/>
-      <w:bookmarkEnd w:id="44"/>
+      <w:bookmarkStart w:id="45" w:name="predictive-modeling-methods-and-results"/>
+      <w:bookmarkEnd w:id="45"/>
       <w:r>
         <w:t xml:space="preserve">5. Predictive Modeling: Methods and Results</w:t>
       </w:r>
@@ -2342,8 +2024,8 @@
       <w:pPr>
         <w:pStyle w:val="Heading2"/>
       </w:pPr>
-      <w:bookmarkStart w:id="45" w:name="train-test-data"/>
-      <w:bookmarkEnd w:id="45"/>
+      <w:bookmarkStart w:id="46" w:name="train-test-data"/>
+      <w:bookmarkEnd w:id="46"/>
       <w:r>
         <w:t xml:space="preserve">Train / Test Data</w:t>
       </w:r>
@@ -2352,8 +2034,8 @@
       <w:pPr>
         <w:pStyle w:val="Heading2"/>
       </w:pPr>
-      <w:bookmarkStart w:id="46" w:name="individual-model-a"/>
-      <w:bookmarkEnd w:id="46"/>
+      <w:bookmarkStart w:id="47" w:name="individual-model-a"/>
+      <w:bookmarkEnd w:id="47"/>
       <w:r>
         <w:t xml:space="preserve">Individual Model A</w:t>
       </w:r>
@@ -2362,8 +2044,8 @@
       <w:pPr>
         <w:pStyle w:val="Heading2"/>
       </w:pPr>
-      <w:bookmarkStart w:id="47" w:name="individual-model-b"/>
-      <w:bookmarkEnd w:id="47"/>
+      <w:bookmarkStart w:id="48" w:name="individual-model-b"/>
+      <w:bookmarkEnd w:id="48"/>
       <w:r>
         <w:t xml:space="preserve">Individual Model B</w:t>
       </w:r>
@@ -2372,8 +2054,8 @@
       <w:pPr>
         <w:pStyle w:val="Heading1"/>
       </w:pPr>
-      <w:bookmarkStart w:id="48" w:name="comparison-of-results"/>
-      <w:bookmarkEnd w:id="48"/>
+      <w:bookmarkStart w:id="49" w:name="comparison-of-results"/>
+      <w:bookmarkEnd w:id="49"/>
       <w:r>
         <w:t xml:space="preserve">6. Comparison of Results</w:t>
       </w:r>
@@ -2382,14 +2064,24 @@
       <w:pPr>
         <w:pStyle w:val="Heading1"/>
       </w:pPr>
-      <w:bookmarkStart w:id="49" w:name="conclusions"/>
-      <w:bookmarkEnd w:id="49"/>
+      <w:bookmarkStart w:id="50" w:name="conclusions"/>
+      <w:bookmarkEnd w:id="50"/>
       <w:r>
         <w:t xml:space="preserve">7. Conclusions</w:t>
       </w:r>
     </w:p>
     <w:p>
       <w:pPr>
+        <w:pStyle w:val="Heading1"/>
+      </w:pPr>
+      <w:bookmarkStart w:id="51" w:name="bibliography"/>
+      <w:bookmarkEnd w:id="51"/>
+      <w:r>
+        <w:t xml:space="preserve">8. Bibliography</w:t>
+      </w:r>
+    </w:p>
+    <w:p>
+      <w:pPr>
         <w:pStyle w:val="FirstParagraph"/>
       </w:pPr>
     </w:p>
@@ -2397,23 +2089,8 @@
       <w:pPr>
         <w:pStyle w:val="Heading1"/>
       </w:pPr>
-      <w:bookmarkStart w:id="50" w:name="bibliography"/>
-      <w:bookmarkEnd w:id="50"/>
-      <w:r>
-        <w:t xml:space="preserve">8. Bibliography</w:t>
-      </w:r>
-    </w:p>
-    <w:p>
-      <w:pPr>
-        <w:pStyle w:val="FirstParagraph"/>
-      </w:pPr>
-    </w:p>
-    <w:p>
-      <w:pPr>
-        <w:pStyle w:val="Heading1"/>
-      </w:pPr>
-      <w:bookmarkStart w:id="51" w:name="appendices"/>
-      <w:bookmarkEnd w:id="51"/>
+      <w:bookmarkStart w:id="52" w:name="appendices"/>
+      <w:bookmarkEnd w:id="52"/>
       <w:r>
         <w:t xml:space="preserve">9. Appendices</w:t>
       </w:r>
@@ -2422,8 +2099,8 @@
       <w:pPr>
         <w:pStyle w:val="Heading2"/>
       </w:pPr>
-      <w:bookmarkStart w:id="52" w:name="appendix-a-data-keys"/>
-      <w:bookmarkEnd w:id="52"/>
+      <w:bookmarkStart w:id="53" w:name="appendix-a-data-keys"/>
+      <w:bookmarkEnd w:id="53"/>
       <w:r>
         <w:t xml:space="preserve">Appendix A: Data Keys</w:t>
       </w:r>
@@ -2432,8 +2109,8 @@
       <w:pPr>
         <w:pStyle w:val="Heading3"/>
       </w:pPr>
-      <w:bookmarkStart w:id="53" w:name="descriptions-of-40-soil-types"/>
-      <w:bookmarkEnd w:id="53"/>
+      <w:bookmarkStart w:id="54" w:name="descriptions-of-40-soil-types"/>
+      <w:bookmarkEnd w:id="54"/>
       <w:r>
         <w:t xml:space="preserve">Descriptions of 40 Soil Types</w:t>
       </w:r>
@@ -3915,8 +3592,8 @@
       <w:pPr>
         <w:pStyle w:val="Heading3"/>
       </w:pPr>
-      <w:bookmarkStart w:id="54" w:name="lookup-table-for-soil-code"/>
-      <w:bookmarkEnd w:id="54"/>
+      <w:bookmarkStart w:id="55" w:name="lookup-table-for-soil-code"/>
+      <w:bookmarkEnd w:id="55"/>
       <w:r>
         <w:t xml:space="preserve">Lookup table for Soil Code</w:t>
       </w:r>
@@ -4160,6 +3837,63 @@
         </w:tc>
       </w:tr>
     </w:tbl>
+    <w:p>
+      <w:pPr>
+        <w:pStyle w:val="Heading2"/>
+      </w:pPr>
+      <w:bookmarkStart w:id="56" w:name="appendix-b-additional-eda"/>
+      <w:bookmarkEnd w:id="56"/>
+      <w:r>
+        <w:t xml:space="preserve">Appendix B: Additional EDA</w:t>
+      </w:r>
+    </w:p>
+    <w:p>
+      <w:pPr>
+        <w:pStyle w:val="FirstParagraph"/>
+      </w:pPr>
+      <w:r>
+        <w:drawing>
+          <wp:inline>
+            <wp:extent cx="5334000" cy="4267200"/>
+            <wp:effectExtent b="0" l="0" r="0" t="0"/>
+            <wp:docPr descr="" id="1" name="Picture"/>
+            <a:graphic>
+              <a:graphicData uri="http://schemas.openxmlformats.org/drawingml/2006/picture">
+                <pic:pic>
+                  <pic:nvPicPr>
+                    <pic:cNvPr descr="forestcover_1_files/figure-docx/richard-1.png" id="0" name="Picture"/>
+                    <pic:cNvPicPr>
+                      <a:picLocks noChangeArrowheads="1" noChangeAspect="1"/>
+                    </pic:cNvPicPr>
+                  </pic:nvPicPr>
+                  <pic:blipFill>
+                    <a:blip r:embed="rId57"/>
+                    <a:stretch>
+                      <a:fillRect/>
+                    </a:stretch>
+                  </pic:blipFill>
+                  <pic:spPr bwMode="auto">
+                    <a:xfrm>
+                      <a:off x="0" y="0"/>
+                      <a:ext cx="5334000" cy="4267200"/>
+                    </a:xfrm>
+                    <a:prstGeom prst="rect">
+                      <a:avLst/>
+                    </a:prstGeom>
+                    <a:noFill/>
+                    <a:ln w="9525">
+                      <a:noFill/>
+                      <a:headEnd/>
+                      <a:tailEnd/>
+                    </a:ln>
+                  </pic:spPr>
+                </pic:pic>
+              </a:graphicData>
+            </a:graphic>
+          </wp:inline>
+        </w:drawing>
+      </w:r>
+    </w:p>
     <w:sectPr/>
   </w:body>
 </w:document>
@@ -4268,7 +4002,7 @@
     </w:lvl>
   </w:abstractNum>
   <w:abstractNum w:abstractNumId="990">
-    <w:nsid w:val="d6bcbe77"/>
+    <w:nsid w:val="de94b837"/>
     <w:multiLevelType w:val="multilevel"/>
     <w:lvl w:ilvl="0">
       <w:numFmt w:val="bullet"/>
@@ -4349,7 +4083,7 @@
     </w:lvl>
   </w:abstractNum>
   <w:abstractNum w:abstractNumId="991">
-    <w:nsid w:val="edb632e4"/>
+    <w:nsid w:val="c47eda60"/>
     <w:multiLevelType w:val="multilevel"/>
     <w:lvl w:ilvl="0">
       <w:numFmt w:val="bullet"/>
@@ -4439,6 +4173,9 @@
     <w:abstractNumId w:val="991"/>
   </w:num>
   <w:num w:numId="1002">
+    <w:abstractNumId w:val="991"/>
+  </w:num>
+  <w:num w:numId="1003">
     <w:abstractNumId w:val="991"/>
   </w:num>
 </w:numbering>

</xml_diff>